<commit_message>
Complete project brief draft
</commit_message>
<xml_diff>
--- a/Project Brief/Project Brief.docx
+++ b/Project Brief/Project Brief.docx
@@ -96,491 +96,648 @@
     <w:p>
       <w:pPr>
         <w:rPr>
-          <w:lang w:val="en-US" w:eastAsia="en-GB"/>
-        </w:rPr>
-      </w:pPr>
-      <w:r>
-        <w:rPr>
+          <w:color w:val="000000" w:themeColor="text1"/>
+          <w:lang w:val="en-US" w:eastAsia="en-GB"/>
+        </w:rPr>
+      </w:pPr>
+      <w:r>
+        <w:rPr>
+          <w:color w:val="000000" w:themeColor="text1"/>
           <w:lang w:val="en-US" w:eastAsia="en-GB"/>
         </w:rPr>
         <w:t>Over the last decade, deep learning systems have enjoyed tremendous success in the area of computer vision and natural language understanding</w:t>
       </w:r>
       <w:r>
         <w:rPr>
-          <w:lang w:val="en-US" w:eastAsia="en-GB"/>
-        </w:rPr>
-        <w:t>, including object recognition and machine translation</w:t>
-      </w:r>
-      <w:r>
-        <w:rPr>
+          <w:color w:val="000000" w:themeColor="text1"/>
+          <w:lang w:val="en-US" w:eastAsia="en-GB"/>
+        </w:rPr>
+        <w:t xml:space="preserve">, </w:t>
+      </w:r>
+      <w:r>
+        <w:rPr>
+          <w:color w:val="000000" w:themeColor="text1"/>
+          <w:lang w:val="en-US" w:eastAsia="en-GB"/>
+        </w:rPr>
+        <w:t>such as</w:t>
+      </w:r>
+      <w:r>
+        <w:rPr>
+          <w:color w:val="000000" w:themeColor="text1"/>
+          <w:lang w:val="en-US" w:eastAsia="en-GB"/>
+        </w:rPr>
+        <w:t xml:space="preserve"> object recognition and machine translation</w:t>
+      </w:r>
+      <w:r>
+        <w:rPr>
+          <w:color w:val="000000" w:themeColor="text1"/>
           <w:lang w:val="en-US" w:eastAsia="en-GB"/>
         </w:rPr>
         <w:t xml:space="preserve">. However, they still struggle in tasks which require deliberate thinking and </w:t>
       </w:r>
       <w:r>
         <w:rPr>
+          <w:color w:val="000000" w:themeColor="text1"/>
           <w:lang w:val="en-US" w:eastAsia="en-GB"/>
         </w:rPr>
         <w:t xml:space="preserve">multi-step </w:t>
       </w:r>
       <w:r>
         <w:rPr>
+          <w:color w:val="000000" w:themeColor="text1"/>
           <w:lang w:val="en-US" w:eastAsia="en-GB"/>
         </w:rPr>
         <w:t>reasonin</w:t>
       </w:r>
       <w:r>
         <w:rPr>
+          <w:color w:val="000000" w:themeColor="text1"/>
           <w:lang w:val="en-US" w:eastAsia="en-GB"/>
         </w:rPr>
         <w:t>g</w:t>
       </w:r>
       <w:r>
         <w:rPr>
+          <w:color w:val="000000" w:themeColor="text1"/>
           <w:lang w:val="en-US" w:eastAsia="en-GB"/>
         </w:rPr>
         <w:t xml:space="preserve">, </w:t>
       </w:r>
       <w:r>
         <w:rPr>
-          <w:lang w:val="en-US" w:eastAsia="en-GB"/>
-        </w:rPr>
-        <w:t>be</w:t>
-      </w:r>
-      <w:r>
-        <w:rPr>
-          <w:lang w:val="en-US" w:eastAsia="en-GB"/>
-        </w:rPr>
-        <w:t xml:space="preserve">cause </w:t>
-      </w:r>
-      <w:r>
-        <w:rPr>
+          <w:color w:val="000000" w:themeColor="text1"/>
+          <w:lang w:val="en-US" w:eastAsia="en-GB"/>
+        </w:rPr>
+        <w:t>as</w:t>
+      </w:r>
+      <w:r>
+        <w:rPr>
+          <w:color w:val="000000" w:themeColor="text1"/>
+          <w:lang w:val="en-US" w:eastAsia="en-GB"/>
+        </w:rPr>
+        <w:t xml:space="preserve"> </w:t>
+      </w:r>
+      <w:r>
+        <w:rPr>
+          <w:color w:val="000000" w:themeColor="text1"/>
           <w:lang w:val="en-US" w:eastAsia="en-GB"/>
         </w:rPr>
         <w:t>they</w:t>
       </w:r>
       <w:r>
         <w:rPr>
+          <w:color w:val="000000" w:themeColor="text1"/>
+          <w:lang w:val="en-US" w:eastAsia="en-GB"/>
+        </w:rPr>
+        <w:t xml:space="preserve"> relied</w:t>
+      </w:r>
+      <w:r>
+        <w:rPr>
+          <w:color w:val="000000" w:themeColor="text1"/>
           <w:lang w:val="en-US" w:eastAsia="en-GB"/>
         </w:rPr>
         <w:t xml:space="preserve"> </w:t>
       </w:r>
       <w:r>
         <w:rPr>
-          <w:lang w:val="en-US" w:eastAsia="en-GB"/>
-        </w:rPr>
-        <w:t>mostly</w:t>
-      </w:r>
-      <w:r>
-        <w:rPr>
-          <w:lang w:val="en-US" w:eastAsia="en-GB"/>
-        </w:rPr>
-        <w:t xml:space="preserve"> relied</w:t>
-      </w:r>
-      <w:r>
-        <w:rPr>
+          <w:color w:val="000000" w:themeColor="text1"/>
+          <w:lang w:val="en-US" w:eastAsia="en-GB"/>
+        </w:rPr>
+        <w:t xml:space="preserve">mostly </w:t>
+      </w:r>
+      <w:r>
+        <w:rPr>
+          <w:color w:val="000000" w:themeColor="text1"/>
+          <w:lang w:val="en-US" w:eastAsia="en-GB"/>
+        </w:rPr>
+        <w:t>on the correlation of the data</w:t>
+      </w:r>
+      <w:r>
+        <w:rPr>
+          <w:color w:val="000000" w:themeColor="text1"/>
+          <w:lang w:val="en-US" w:eastAsia="en-GB"/>
+        </w:rPr>
+        <w:t>set</w:t>
+      </w:r>
+      <w:r>
+        <w:rPr>
+          <w:color w:val="000000" w:themeColor="text1"/>
+          <w:lang w:val="en-US" w:eastAsia="en-GB"/>
+        </w:rPr>
+        <w:t xml:space="preserve"> to make predictions</w:t>
+      </w:r>
+      <w:r>
+        <w:rPr>
+          <w:color w:val="000000" w:themeColor="text1"/>
+          <w:lang w:val="en-US" w:eastAsia="en-GB"/>
+        </w:rPr>
+        <w:t xml:space="preserve"> rather than capturing the </w:t>
+      </w:r>
+      <w:r>
+        <w:rPr>
+          <w:color w:val="000000" w:themeColor="text1"/>
+          <w:lang w:val="en-US" w:eastAsia="en-GB"/>
+        </w:rPr>
+        <w:t xml:space="preserve">true </w:t>
+      </w:r>
+      <w:r>
+        <w:rPr>
+          <w:color w:val="000000" w:themeColor="text1"/>
+          <w:lang w:val="en-US" w:eastAsia="en-GB"/>
+        </w:rPr>
+        <w:t>underlying reasoning process</w:t>
+      </w:r>
+      <w:r>
+        <w:rPr>
+          <w:color w:val="000000" w:themeColor="text1"/>
+          <w:lang w:val="en-US" w:eastAsia="en-GB"/>
+        </w:rPr>
+        <w:t>es</w:t>
+      </w:r>
+      <w:r>
+        <w:rPr>
+          <w:color w:val="000000" w:themeColor="text1"/>
+          <w:lang w:val="en-US" w:eastAsia="en-GB"/>
+        </w:rPr>
+        <w:t>.</w:t>
+      </w:r>
+      <w:r>
+        <w:rPr>
+          <w:color w:val="000000" w:themeColor="text1"/>
           <w:lang w:val="en-US" w:eastAsia="en-GB"/>
         </w:rPr>
         <w:t xml:space="preserve"> </w:t>
       </w:r>
       <w:r>
         <w:rPr>
-          <w:lang w:val="en-US" w:eastAsia="en-GB"/>
-        </w:rPr>
-        <w:t>on the correlation of the data</w:t>
-      </w:r>
-      <w:r>
-        <w:rPr>
-          <w:lang w:val="en-US" w:eastAsia="en-GB"/>
-        </w:rPr>
-        <w:t>set</w:t>
-      </w:r>
-      <w:r>
-        <w:rPr>
-          <w:lang w:val="en-US" w:eastAsia="en-GB"/>
-        </w:rPr>
-        <w:t xml:space="preserve"> to make predictions</w:t>
-      </w:r>
-      <w:r>
-        <w:rPr>
-          <w:lang w:val="en-US" w:eastAsia="en-GB"/>
-        </w:rPr>
-        <w:t xml:space="preserve"> rather than capturing the </w:t>
-      </w:r>
-      <w:r>
-        <w:rPr>
-          <w:lang w:val="en-US" w:eastAsia="en-GB"/>
-        </w:rPr>
-        <w:t xml:space="preserve">true </w:t>
-      </w:r>
-      <w:r>
-        <w:rPr>
-          <w:lang w:val="en-US" w:eastAsia="en-GB"/>
-        </w:rPr>
-        <w:t>underlying reasoning process</w:t>
-      </w:r>
-      <w:r>
-        <w:rPr>
-          <w:lang w:val="en-US" w:eastAsia="en-GB"/>
-        </w:rPr>
-        <w:t>es</w:t>
-      </w:r>
-      <w:r>
-        <w:rPr>
-          <w:lang w:val="en-US" w:eastAsia="en-GB"/>
-        </w:rPr>
-        <w:t>.</w:t>
-      </w:r>
-      <w:r>
-        <w:rPr>
+          <w:color w:val="000000" w:themeColor="text1"/>
+          <w:lang w:val="en-US" w:eastAsia="en-GB"/>
+        </w:rPr>
+        <w:t>In order to develop a</w:t>
+      </w:r>
+      <w:r>
+        <w:rPr>
+          <w:color w:val="000000" w:themeColor="text1"/>
+          <w:lang w:val="en-US" w:eastAsia="en-GB"/>
+        </w:rPr>
+        <w:t xml:space="preserve"> more</w:t>
+      </w:r>
+      <w:r>
+        <w:rPr>
+          <w:color w:val="000000" w:themeColor="text1"/>
+          <w:lang w:val="en-US" w:eastAsia="en-GB"/>
+        </w:rPr>
+        <w:t xml:space="preserve"> general and </w:t>
+      </w:r>
+      <w:r>
+        <w:rPr>
+          <w:color w:val="000000" w:themeColor="text1"/>
+          <w:lang w:val="en-US" w:eastAsia="en-GB"/>
+        </w:rPr>
+        <w:t>intelligent</w:t>
+      </w:r>
+      <w:r>
+        <w:rPr>
+          <w:color w:val="000000" w:themeColor="text1"/>
+          <w:lang w:val="en-US" w:eastAsia="en-GB"/>
+        </w:rPr>
+        <w:t xml:space="preserve"> learning machine, we </w:t>
+      </w:r>
+      <w:r>
+        <w:rPr>
+          <w:color w:val="000000" w:themeColor="text1"/>
+          <w:lang w:val="en-US" w:eastAsia="en-GB"/>
+        </w:rPr>
+        <w:t xml:space="preserve">would </w:t>
+      </w:r>
+      <w:r>
+        <w:rPr>
+          <w:color w:val="000000" w:themeColor="text1"/>
+          <w:lang w:val="en-US" w:eastAsia="en-GB"/>
+        </w:rPr>
+        <w:t xml:space="preserve">need to </w:t>
+      </w:r>
+      <w:r>
+        <w:rPr>
+          <w:color w:val="000000" w:themeColor="text1"/>
+          <w:lang w:val="en-US" w:eastAsia="en-GB"/>
+        </w:rPr>
+        <w:t xml:space="preserve">seek for </w:t>
+      </w:r>
+      <w:r>
+        <w:rPr>
+          <w:color w:val="000000" w:themeColor="text1"/>
+          <w:lang w:val="en-US" w:eastAsia="en-GB"/>
+        </w:rPr>
+        <w:t xml:space="preserve">new </w:t>
+      </w:r>
+      <w:r>
+        <w:rPr>
+          <w:color w:val="000000" w:themeColor="text1"/>
+          <w:lang w:val="en-US" w:eastAsia="en-GB"/>
+        </w:rPr>
+        <w:t>technique</w:t>
+      </w:r>
+      <w:r>
+        <w:rPr>
+          <w:color w:val="000000" w:themeColor="text1"/>
+          <w:lang w:val="en-US" w:eastAsia="en-GB"/>
+        </w:rPr>
+        <w:t>s</w:t>
+      </w:r>
+      <w:r>
+        <w:rPr>
+          <w:color w:val="000000" w:themeColor="text1"/>
           <w:lang w:val="en-US" w:eastAsia="en-GB"/>
         </w:rPr>
         <w:t xml:space="preserve"> </w:t>
       </w:r>
       <w:r>
         <w:rPr>
-          <w:lang w:val="en-US" w:eastAsia="en-GB"/>
-        </w:rPr>
-        <w:t>In order to develop a</w:t>
-      </w:r>
-      <w:r>
-        <w:rPr>
-          <w:lang w:val="en-US" w:eastAsia="en-GB"/>
-        </w:rPr>
-        <w:t xml:space="preserve"> more</w:t>
-      </w:r>
-      <w:r>
-        <w:rPr>
-          <w:lang w:val="en-US" w:eastAsia="en-GB"/>
-        </w:rPr>
-        <w:t xml:space="preserve"> general and </w:t>
-      </w:r>
-      <w:r>
-        <w:rPr>
-          <w:lang w:val="en-US" w:eastAsia="en-GB"/>
-        </w:rPr>
-        <w:t>intelligent</w:t>
-      </w:r>
-      <w:r>
-        <w:rPr>
-          <w:lang w:val="en-US" w:eastAsia="en-GB"/>
-        </w:rPr>
-        <w:t xml:space="preserve"> learning machine, we </w:t>
-      </w:r>
-      <w:r>
-        <w:rPr>
-          <w:lang w:val="en-US" w:eastAsia="en-GB"/>
-        </w:rPr>
-        <w:t xml:space="preserve">would </w:t>
-      </w:r>
-      <w:r>
-        <w:rPr>
-          <w:lang w:val="en-US" w:eastAsia="en-GB"/>
-        </w:rPr>
-        <w:t xml:space="preserve">need to </w:t>
-      </w:r>
-      <w:r>
-        <w:rPr>
-          <w:lang w:val="en-US" w:eastAsia="en-GB"/>
-        </w:rPr>
-        <w:t xml:space="preserve">seek for a </w:t>
-      </w:r>
-      <w:r>
-        <w:rPr>
-          <w:lang w:val="en-US" w:eastAsia="en-GB"/>
-        </w:rPr>
-        <w:t xml:space="preserve">new </w:t>
-      </w:r>
-      <w:r>
-        <w:rPr>
-          <w:lang w:val="en-US" w:eastAsia="en-GB"/>
-        </w:rPr>
-        <w:t>technique</w:t>
-      </w:r>
-      <w:r>
-        <w:rPr>
+          <w:color w:val="000000" w:themeColor="text1"/>
+          <w:lang w:val="en-US" w:eastAsia="en-GB"/>
+        </w:rPr>
+        <w:t xml:space="preserve">that </w:t>
+      </w:r>
+      <w:r>
+        <w:rPr>
+          <w:color w:val="000000" w:themeColor="text1"/>
+          <w:lang w:val="en-US" w:eastAsia="en-GB"/>
+        </w:rPr>
+        <w:t>could</w:t>
+      </w:r>
+      <w:r>
+        <w:rPr>
+          <w:color w:val="000000" w:themeColor="text1"/>
           <w:lang w:val="en-US" w:eastAsia="en-GB"/>
         </w:rPr>
         <w:t xml:space="preserve"> </w:t>
       </w:r>
       <w:r>
         <w:rPr>
-          <w:lang w:val="en-US" w:eastAsia="en-GB"/>
-        </w:rPr>
-        <w:t>that can make</w:t>
-      </w:r>
-      <w:r>
-        <w:rPr>
-          <w:lang w:val="en-US" w:eastAsia="en-GB"/>
-        </w:rPr>
-        <w:t xml:space="preserve"> deep learning model learn</w:t>
-      </w:r>
-      <w:r>
-        <w:rPr>
+          <w:color w:val="000000" w:themeColor="text1"/>
+          <w:lang w:val="en-US" w:eastAsia="en-GB"/>
+        </w:rPr>
+        <w:t>enhance</w:t>
+      </w:r>
+      <w:r>
+        <w:rPr>
+          <w:color w:val="000000" w:themeColor="text1"/>
+          <w:lang w:val="en-US" w:eastAsia="en-GB"/>
+        </w:rPr>
+        <w:t xml:space="preserve"> deep learning model</w:t>
+      </w:r>
+      <w:r>
+        <w:rPr>
+          <w:color w:val="000000" w:themeColor="text1"/>
           <w:lang w:val="en-US" w:eastAsia="en-GB"/>
         </w:rPr>
         <w:t>s</w:t>
       </w:r>
       <w:r>
         <w:rPr>
-          <w:lang w:val="en-US" w:eastAsia="en-GB"/>
-        </w:rPr>
-        <w:t xml:space="preserve"> to reason.</w:t>
+          <w:color w:val="000000" w:themeColor="text1"/>
+          <w:lang w:val="en-US" w:eastAsia="en-GB"/>
+        </w:rPr>
+        <w:t xml:space="preserve"> </w:t>
+      </w:r>
+      <w:r>
+        <w:rPr>
+          <w:color w:val="000000" w:themeColor="text1"/>
+          <w:lang w:val="en-US" w:eastAsia="en-GB"/>
+        </w:rPr>
+        <w:t>with the ability</w:t>
+      </w:r>
+      <w:r>
+        <w:rPr>
+          <w:color w:val="000000" w:themeColor="text1"/>
+          <w:lang w:val="en-US" w:eastAsia="en-GB"/>
+        </w:rPr>
+        <w:t xml:space="preserve"> </w:t>
+      </w:r>
+      <w:r>
+        <w:rPr>
+          <w:color w:val="000000" w:themeColor="text1"/>
+          <w:lang w:val="en-US" w:eastAsia="en-GB"/>
+        </w:rPr>
+        <w:t>to reason.</w:t>
       </w:r>
     </w:p>
     <w:p>
       <w:pPr>
         <w:rPr>
-          <w:lang w:val="en-US" w:eastAsia="en-GB"/>
-        </w:rPr>
-      </w:pPr>
-      <w:r>
-        <w:rPr>
-          <w:lang w:val="en-US" w:eastAsia="en-GB"/>
-        </w:rPr>
-        <w:t>This project will investigate</w:t>
-      </w:r>
-      <w:r>
-        <w:rPr>
-          <w:lang w:val="en-US" w:eastAsia="en-GB"/>
-        </w:rPr>
-        <w:t xml:space="preserve"> and </w:t>
-      </w:r>
-      <w:r>
-        <w:rPr>
-          <w:lang w:val="en-US" w:eastAsia="en-GB"/>
-        </w:rPr>
-        <w:t>explore the reasoning</w:t>
-      </w:r>
-      <w:r>
-        <w:rPr>
+          <w:color w:val="000000" w:themeColor="text1"/>
+          <w:lang w:val="en-US" w:eastAsia="en-GB"/>
+        </w:rPr>
+      </w:pPr>
+      <w:r>
+        <w:rPr>
+          <w:color w:val="000000" w:themeColor="text1"/>
+          <w:lang w:val="en-US" w:eastAsia="en-GB"/>
+        </w:rPr>
+        <w:t>This project will explore the reasoning</w:t>
+      </w:r>
+      <w:r>
+        <w:rPr>
+          <w:color w:val="000000" w:themeColor="text1"/>
           <w:lang w:val="en-US" w:eastAsia="en-GB"/>
         </w:rPr>
         <w:t xml:space="preserve"> capabilities</w:t>
       </w:r>
       <w:r>
         <w:rPr>
+          <w:color w:val="000000" w:themeColor="text1"/>
           <w:lang w:val="en-US" w:eastAsia="en-GB"/>
         </w:rPr>
         <w:t xml:space="preserve"> </w:t>
       </w:r>
       <w:r>
         <w:rPr>
+          <w:color w:val="000000" w:themeColor="text1"/>
           <w:lang w:val="en-US" w:eastAsia="en-GB"/>
         </w:rPr>
         <w:t>of</w:t>
       </w:r>
       <w:r>
         <w:rPr>
+          <w:color w:val="000000" w:themeColor="text1"/>
+          <w:lang w:val="en-US" w:eastAsia="en-GB"/>
+        </w:rPr>
+        <w:t xml:space="preserve"> artificial neural networks in the context of a </w:t>
+      </w:r>
+      <w:r>
+        <w:rPr>
+          <w:color w:val="000000" w:themeColor="text1"/>
+          <w:lang w:val="en-US" w:eastAsia="en-GB"/>
+        </w:rPr>
+        <w:t>visual</w:t>
+      </w:r>
+      <w:r>
+        <w:rPr>
+          <w:color w:val="000000" w:themeColor="text1"/>
+          <w:lang w:val="en-US" w:eastAsia="en-GB"/>
+        </w:rPr>
+        <w:t xml:space="preserve"> question answering </w:t>
+      </w:r>
+      <w:r>
+        <w:rPr>
+          <w:color w:val="000000" w:themeColor="text1"/>
+          <w:lang w:val="en-US" w:eastAsia="en-GB"/>
+        </w:rPr>
+        <w:t xml:space="preserve">(VQA) </w:t>
+      </w:r>
+      <w:r>
+        <w:rPr>
+          <w:color w:val="000000" w:themeColor="text1"/>
+          <w:lang w:val="en-US" w:eastAsia="en-GB"/>
+        </w:rPr>
+        <w:t>problem and investigate how existing deep learning models designed for visual reasoning</w:t>
+      </w:r>
+      <w:r>
+        <w:rPr>
+          <w:color w:val="000000" w:themeColor="text1"/>
+          <w:lang w:val="en-US" w:eastAsia="en-GB"/>
+        </w:rPr>
+        <w:t xml:space="preserve"> task</w:t>
+      </w:r>
+      <w:r>
+        <w:rPr>
+          <w:color w:val="000000" w:themeColor="text1"/>
+          <w:lang w:val="en-US" w:eastAsia="en-GB"/>
+        </w:rPr>
+        <w:t xml:space="preserve"> can be further improved</w:t>
+      </w:r>
+      <w:r>
+        <w:rPr>
+          <w:color w:val="000000" w:themeColor="text1"/>
+          <w:lang w:val="en-US" w:eastAsia="en-GB"/>
+        </w:rPr>
+        <w:t xml:space="preserve">. </w:t>
+      </w:r>
+      <w:r>
+        <w:rPr>
+          <w:color w:val="000000" w:themeColor="text1"/>
+          <w:lang w:val="en-US" w:eastAsia="en-GB"/>
+        </w:rPr>
+        <w:t xml:space="preserve">The new VQA model will be </w:t>
+      </w:r>
+      <w:r>
+        <w:rPr>
+          <w:color w:val="000000" w:themeColor="text1"/>
+          <w:lang w:val="en-US" w:eastAsia="en-GB"/>
+        </w:rPr>
+        <w:t xml:space="preserve">developed and </w:t>
+      </w:r>
+      <w:r>
+        <w:rPr>
+          <w:color w:val="000000" w:themeColor="text1"/>
+          <w:lang w:val="en-US" w:eastAsia="en-GB"/>
+        </w:rPr>
+        <w:t xml:space="preserve">evaluated </w:t>
+      </w:r>
+      <w:r>
+        <w:rPr>
+          <w:color w:val="000000" w:themeColor="text1"/>
+          <w:lang w:val="en-US" w:eastAsia="en-GB"/>
+        </w:rPr>
+        <w:t>on</w:t>
+      </w:r>
+      <w:r>
+        <w:rPr>
+          <w:color w:val="000000" w:themeColor="text1"/>
           <w:lang w:val="en-US" w:eastAsia="en-GB"/>
         </w:rPr>
         <w:t xml:space="preserve"> </w:t>
       </w:r>
       <w:r>
         <w:rPr>
-          <w:lang w:val="en-US" w:eastAsia="en-GB"/>
-        </w:rPr>
-        <w:t xml:space="preserve">artificial </w:t>
-      </w:r>
-      <w:r>
-        <w:rPr>
-          <w:lang w:val="en-US" w:eastAsia="en-GB"/>
-        </w:rPr>
-        <w:t xml:space="preserve">neural networks in the context of </w:t>
-      </w:r>
-      <w:r>
-        <w:rPr>
-          <w:lang w:val="en-US" w:eastAsia="en-GB"/>
-        </w:rPr>
-        <w:t xml:space="preserve">a </w:t>
-      </w:r>
-      <w:r>
-        <w:rPr>
-          <w:lang w:val="en-US" w:eastAsia="en-GB"/>
-        </w:rPr>
-        <w:t>visual</w:t>
-      </w:r>
-      <w:r>
-        <w:rPr>
-          <w:lang w:val="en-US" w:eastAsia="en-GB"/>
-        </w:rPr>
-        <w:t xml:space="preserve"> question answering </w:t>
-      </w:r>
-      <w:r>
-        <w:rPr>
-          <w:lang w:val="en-US" w:eastAsia="en-GB"/>
-        </w:rPr>
-        <w:t>(VQA) problem</w:t>
-      </w:r>
-      <w:r>
-        <w:rPr>
-          <w:lang w:val="en-US" w:eastAsia="en-GB"/>
-        </w:rPr>
-        <w:t xml:space="preserve">. </w:t>
-      </w:r>
-      <w:r>
-        <w:rPr>
-          <w:lang w:val="en-US" w:eastAsia="en-GB"/>
-        </w:rPr>
-        <w:t xml:space="preserve">The new VQA model will be </w:t>
-      </w:r>
-      <w:r>
-        <w:rPr>
-          <w:lang w:val="en-US" w:eastAsia="en-GB"/>
-        </w:rPr>
-        <w:t xml:space="preserve">developed and </w:t>
-      </w:r>
-      <w:r>
-        <w:rPr>
-          <w:lang w:val="en-US" w:eastAsia="en-GB"/>
-        </w:rPr>
-        <w:t xml:space="preserve">evaluated </w:t>
-      </w:r>
-      <w:r>
-        <w:rPr>
-          <w:lang w:val="en-US" w:eastAsia="en-GB"/>
-        </w:rPr>
-        <w:t>on</w:t>
-      </w:r>
-      <w:r>
-        <w:rPr>
+          <w:color w:val="000000" w:themeColor="text1"/>
+          <w:lang w:val="en-US" w:eastAsia="en-GB"/>
+        </w:rPr>
+        <w:t>GQA</w:t>
+      </w:r>
+      <w:r>
+        <w:rPr>
+          <w:rStyle w:val="FootnoteReference"/>
+          <w:color w:val="000000" w:themeColor="text1"/>
+          <w:lang w:val="en-US" w:eastAsia="en-GB"/>
+        </w:rPr>
+        <w:footnoteReference w:id="1"/>
+      </w:r>
+      <w:r>
+        <w:rPr>
+          <w:color w:val="000000" w:themeColor="text1"/>
+          <w:lang w:val="en-US" w:eastAsia="en-GB"/>
+        </w:rPr>
+        <w:t>, a real-world visual reasoning dataset</w:t>
+      </w:r>
+      <w:r>
+        <w:rPr>
+          <w:color w:val="000000" w:themeColor="text1"/>
+          <w:lang w:val="en-US" w:eastAsia="en-GB"/>
+        </w:rPr>
+        <w:t>. This dataset</w:t>
+      </w:r>
+      <w:r>
+        <w:rPr>
+          <w:color w:val="000000" w:themeColor="text1"/>
+          <w:lang w:val="en-US" w:eastAsia="en-GB"/>
+        </w:rPr>
+        <w:t xml:space="preserve"> contains over 113K images and 22M compositional questions</w:t>
+      </w:r>
+      <w:r>
+        <w:rPr>
+          <w:color w:val="000000" w:themeColor="text1"/>
+          <w:lang w:val="en-US" w:eastAsia="en-GB"/>
+        </w:rPr>
+        <w:t>,</w:t>
+      </w:r>
+      <w:r>
+        <w:rPr>
+          <w:color w:val="000000" w:themeColor="text1"/>
+          <w:lang w:val="en-US" w:eastAsia="en-GB"/>
+        </w:rPr>
+        <w:t xml:space="preserve"> and</w:t>
+      </w:r>
+      <w:r>
+        <w:rPr>
+          <w:color w:val="000000" w:themeColor="text1"/>
+          <w:lang w:val="en-US" w:eastAsia="en-GB"/>
+        </w:rPr>
+        <w:t xml:space="preserve"> is </w:t>
+      </w:r>
+      <w:r>
+        <w:rPr>
+          <w:color w:val="000000" w:themeColor="text1"/>
+          <w:lang w:val="en-US" w:eastAsia="en-GB"/>
+        </w:rPr>
+        <w:t xml:space="preserve">designed explicitly to test </w:t>
+      </w:r>
+      <w:r>
+        <w:rPr>
+          <w:color w:val="000000" w:themeColor="text1"/>
+          <w:lang w:val="en-US" w:eastAsia="en-GB"/>
+        </w:rPr>
+        <w:t xml:space="preserve">various </w:t>
+      </w:r>
+      <w:r>
+        <w:rPr>
+          <w:color w:val="000000" w:themeColor="text1"/>
+          <w:lang w:val="en-US" w:eastAsia="en-GB"/>
+        </w:rPr>
+        <w:t xml:space="preserve">reasoning skills, </w:t>
+      </w:r>
+      <w:r>
+        <w:rPr>
+          <w:color w:val="000000" w:themeColor="text1"/>
+          <w:lang w:val="en-US" w:eastAsia="en-GB"/>
+        </w:rPr>
+        <w:t>including</w:t>
+      </w:r>
+      <w:r>
+        <w:rPr>
+          <w:color w:val="000000" w:themeColor="text1"/>
+          <w:lang w:val="en-US" w:eastAsia="en-GB"/>
+        </w:rPr>
+        <w:t xml:space="preserve"> spatial understanding, counting, comparing, logical reasoning, and storing information in memory</w:t>
+      </w:r>
+      <w:r>
+        <w:rPr>
+          <w:color w:val="000000" w:themeColor="text1"/>
+          <w:lang w:val="en-US" w:eastAsia="en-GB"/>
+        </w:rPr>
+        <w:t>.</w:t>
+      </w:r>
+      <w:r>
+        <w:rPr>
+          <w:color w:val="000000" w:themeColor="text1"/>
           <w:lang w:val="en-US" w:eastAsia="en-GB"/>
         </w:rPr>
         <w:t xml:space="preserve"> </w:t>
       </w:r>
       <w:r>
         <w:rPr>
-          <w:lang w:val="en-US" w:eastAsia="en-GB"/>
-        </w:rPr>
-        <w:t>GQA</w:t>
-      </w:r>
-      <w:r>
-        <w:rPr>
-          <w:rStyle w:val="FootnoteReference"/>
-          <w:lang w:val="en-US" w:eastAsia="en-GB"/>
-        </w:rPr>
-        <w:footnoteReference w:id="1"/>
-      </w:r>
-      <w:r>
-        <w:rPr>
-          <w:lang w:val="en-US" w:eastAsia="en-GB"/>
-        </w:rPr>
-        <w:t xml:space="preserve">, a </w:t>
-      </w:r>
-      <w:r>
-        <w:rPr>
-          <w:lang w:val="en-US" w:eastAsia="en-GB"/>
-        </w:rPr>
-        <w:t>real-world visual reasoning</w:t>
-      </w:r>
-      <w:r>
-        <w:rPr>
-          <w:lang w:val="en-US" w:eastAsia="en-GB"/>
-        </w:rPr>
-        <w:t xml:space="preserve"> dataset</w:t>
-      </w:r>
-      <w:r>
-        <w:rPr>
-          <w:lang w:val="en-US" w:eastAsia="en-GB"/>
-        </w:rPr>
-        <w:t>. This dataset</w:t>
-      </w:r>
-      <w:r>
-        <w:rPr>
-          <w:lang w:val="en-US" w:eastAsia="en-GB"/>
-        </w:rPr>
-        <w:t xml:space="preserve"> contains over 113K images and 22M compositional questions</w:t>
-      </w:r>
-      <w:r>
-        <w:rPr>
-          <w:lang w:val="en-US" w:eastAsia="en-GB"/>
-        </w:rPr>
-        <w:t>,</w:t>
-      </w:r>
-      <w:r>
-        <w:rPr>
-          <w:lang w:val="en-US" w:eastAsia="en-GB"/>
-        </w:rPr>
-        <w:t xml:space="preserve"> and</w:t>
-      </w:r>
-      <w:r>
-        <w:rPr>
-          <w:lang w:val="en-US" w:eastAsia="en-GB"/>
-        </w:rPr>
-        <w:t xml:space="preserve"> is </w:t>
-      </w:r>
-      <w:r>
-        <w:rPr>
-          <w:lang w:val="en-US" w:eastAsia="en-GB"/>
-        </w:rPr>
-        <w:t>d</w:t>
-      </w:r>
-      <w:r>
-        <w:rPr>
-          <w:lang w:val="en-US" w:eastAsia="en-GB"/>
-        </w:rPr>
-        <w:t>esigned explicitly to test reasoning skills, such as</w:t>
-      </w:r>
-      <w:r>
-        <w:rPr>
+          <w:color w:val="000000" w:themeColor="text1"/>
+          <w:lang w:val="en-US" w:eastAsia="en-GB"/>
+        </w:rPr>
+        <w:t xml:space="preserve">VQA is a challenging multimodal </w:t>
+      </w:r>
+      <w:r>
+        <w:rPr>
+          <w:color w:val="000000" w:themeColor="text1"/>
+          <w:lang w:val="en-US" w:eastAsia="en-GB"/>
+        </w:rPr>
+        <w:t>AI research problem</w:t>
+      </w:r>
+      <w:r>
+        <w:rPr>
+          <w:color w:val="000000" w:themeColor="text1"/>
+          <w:lang w:val="en-US" w:eastAsia="en-GB"/>
+        </w:rPr>
+        <w:t>, requir</w:t>
+      </w:r>
+      <w:r>
+        <w:rPr>
+          <w:color w:val="000000" w:themeColor="text1"/>
+          <w:lang w:val="en-US" w:eastAsia="en-GB"/>
+        </w:rPr>
+        <w:t>ing</w:t>
+      </w:r>
+      <w:r>
+        <w:rPr>
+          <w:color w:val="000000" w:themeColor="text1"/>
+          <w:lang w:val="en-US" w:eastAsia="en-GB"/>
+        </w:rPr>
+        <w:t xml:space="preserve"> both visual and language understanding</w:t>
+      </w:r>
+      <w:r>
+        <w:rPr>
+          <w:color w:val="000000" w:themeColor="text1"/>
+          <w:lang w:val="en-US" w:eastAsia="en-GB"/>
+        </w:rPr>
+        <w:t xml:space="preserve">, and making </w:t>
+      </w:r>
+      <w:r>
+        <w:rPr>
+          <w:color w:val="000000" w:themeColor="text1"/>
+          <w:lang w:val="en-US" w:eastAsia="en-GB"/>
+        </w:rPr>
+        <w:t>a progress</w:t>
+      </w:r>
+      <w:r>
+        <w:rPr>
+          <w:color w:val="000000" w:themeColor="text1"/>
+          <w:lang w:val="en-US" w:eastAsia="en-GB"/>
+        </w:rPr>
+        <w:t xml:space="preserve"> in this domain </w:t>
+      </w:r>
+      <w:r>
+        <w:rPr>
+          <w:color w:val="000000" w:themeColor="text1"/>
+          <w:lang w:val="en-US" w:eastAsia="en-GB"/>
+        </w:rPr>
+        <w:t>would</w:t>
+      </w:r>
+      <w:r>
+        <w:rPr>
+          <w:color w:val="000000" w:themeColor="text1"/>
           <w:lang w:val="en-US" w:eastAsia="en-GB"/>
         </w:rPr>
         <w:t xml:space="preserve"> </w:t>
       </w:r>
       <w:r>
         <w:rPr>
-          <w:lang w:val="en-US" w:eastAsia="en-GB"/>
-        </w:rPr>
-        <w:t>spatial understanding, counting, comparing, logical</w:t>
-      </w:r>
-      <w:r>
-        <w:rPr>
-          <w:lang w:val="en-US" w:eastAsia="en-GB"/>
-        </w:rPr>
-        <w:t xml:space="preserve"> </w:t>
-      </w:r>
-      <w:r>
-        <w:rPr>
-          <w:lang w:val="en-US" w:eastAsia="en-GB"/>
-        </w:rPr>
-        <w:t>reasoning, and storing information in memory</w:t>
-      </w:r>
-      <w:r>
-        <w:rPr>
-          <w:lang w:val="en-US" w:eastAsia="en-GB"/>
-        </w:rPr>
-        <w:t>.</w:t>
-      </w:r>
-    </w:p>
-    <w:p>
-      <w:pPr>
-        <w:rPr>
-          <w:lang w:val="en-US" w:eastAsia="en-GB"/>
-        </w:rPr>
-      </w:pPr>
-      <w:r>
-        <w:rPr>
-          <w:lang w:val="en-US" w:eastAsia="en-GB"/>
-        </w:rPr>
-        <w:t xml:space="preserve">VQA is a challenging multi-modal AI research problem, which requires both visual and language understanding. </w:t>
-      </w:r>
-      <w:r>
-        <w:rPr>
-          <w:lang w:val="en-US" w:eastAsia="en-GB"/>
-        </w:rPr>
-        <w:t xml:space="preserve">Making progress in this domain </w:t>
-      </w:r>
-      <w:r>
-        <w:rPr>
-          <w:lang w:val="en-US" w:eastAsia="en-GB"/>
-        </w:rPr>
-        <w:t>would</w:t>
-      </w:r>
-      <w:r>
-        <w:rPr>
-          <w:lang w:val="en-US" w:eastAsia="en-GB"/>
-        </w:rPr>
-        <w:t xml:space="preserve"> have immense real-world impacts, such as aiding visually impaired individuals and enhancing human machine interaction. In addition, VQA is a great domain to measure the intelligence and reasoning capabilities of a machine, due to the variety of skills required to tackle different types of question.</w:t>
+          <w:color w:val="000000" w:themeColor="text1"/>
+          <w:lang w:val="en-US" w:eastAsia="en-GB"/>
+        </w:rPr>
+        <w:t>mean</w:t>
+      </w:r>
+      <w:r>
+        <w:rPr>
+          <w:color w:val="000000" w:themeColor="text1"/>
+          <w:lang w:val="en-US" w:eastAsia="en-GB"/>
+        </w:rPr>
+        <w:t xml:space="preserve"> immense real-world impacts, such as aiding visually impaired individuals and enhancing human machine interaction.</w:t>
       </w:r>
     </w:p>
     <w:p>
@@ -751,123 +908,132 @@
         <w:t>for</w:t>
       </w:r>
       <w:r>
+        <w:t xml:space="preserve"> joint representation of </w:t>
+      </w:r>
+      <w:r>
+        <w:rPr>
+          <w:lang w:val="en-US"/>
+        </w:rPr>
+        <w:t>visual</w:t>
+      </w:r>
+      <w:r>
+        <w:t xml:space="preserve"> content and natural language</w:t>
+      </w:r>
+      <w:r>
+        <w:rPr>
+          <w:lang w:val="en-US"/>
+        </w:rPr>
+        <w:t>, such as VL-BERT</w:t>
+      </w:r>
+      <w:r>
+        <w:rPr>
+          <w:vertAlign w:val="superscript"/>
+          <w:lang w:val="en-US"/>
+        </w:rPr>
+        <w:footnoteReference w:id="2"/>
+      </w:r>
+      <w:r>
+        <w:rPr>
+          <w:lang w:val="en-US"/>
+        </w:rPr>
+        <w:t>,</w:t>
+      </w:r>
+      <w:r>
+        <w:rPr>
+          <w:lang w:val="en-US"/>
+        </w:rPr>
+        <w:t xml:space="preserve"> and understand how they can be used in a VQA system.</w:t>
+      </w:r>
+      <w:r>
+        <w:rPr>
+          <w:lang w:val="en-US"/>
+        </w:rPr>
         <w:t xml:space="preserve"> </w:t>
       </w:r>
       <w:r>
-        <w:t xml:space="preserve">joint representation of </w:t>
-      </w:r>
-      <w:r>
-        <w:rPr>
-          <w:lang w:val="en-US"/>
-        </w:rPr>
-        <w:t>visual</w:t>
-      </w:r>
-      <w:r>
-        <w:t xml:space="preserve"> content and natural language</w:t>
-      </w:r>
-      <w:r>
-        <w:rPr>
-          <w:lang w:val="en-US"/>
-        </w:rPr>
-        <w:t xml:space="preserve">, such as </w:t>
-      </w:r>
-      <w:r>
-        <w:rPr>
-          <w:lang w:val="en-US"/>
-        </w:rPr>
-        <w:t>VL-BERT</w:t>
+        <w:rPr>
+          <w:lang w:val="en-US"/>
+        </w:rPr>
+        <w:t xml:space="preserve">The </w:t>
+      </w:r>
+      <w:r>
+        <w:rPr>
+          <w:lang w:val="en-US"/>
+        </w:rPr>
+        <w:t>next</w:t>
+      </w:r>
+      <w:r>
+        <w:rPr>
+          <w:lang w:val="en-US"/>
+        </w:rPr>
+        <w:t xml:space="preserve"> step is to explore the use of various deep learning </w:t>
+      </w:r>
+      <w:r>
+        <w:rPr>
+          <w:lang w:val="en-US"/>
+        </w:rPr>
+        <w:t>techniques</w:t>
+      </w:r>
+      <w:r>
+        <w:rPr>
+          <w:lang w:val="en-US"/>
+        </w:rPr>
+        <w:t>, which has been shown to perform well on visual reasoning tasks, such as attention mechanism</w:t>
+      </w:r>
+      <w:r>
+        <w:rPr>
+          <w:lang w:val="en-US"/>
+        </w:rPr>
+        <w:t xml:space="preserve">, </w:t>
+      </w:r>
+      <w:r>
+        <w:rPr>
+          <w:lang w:val="en-US"/>
+        </w:rPr>
+        <w:t>memory augmented neural networks</w:t>
+      </w:r>
+      <w:r>
+        <w:rPr>
+          <w:lang w:val="en-US"/>
+        </w:rPr>
+        <w:t xml:space="preserve"> and </w:t>
+      </w:r>
+      <w:r>
+        <w:rPr>
+          <w:lang w:val="en-US"/>
+        </w:rPr>
+        <w:t>MAC networks</w:t>
       </w:r>
       <w:r>
         <w:rPr>
           <w:vertAlign w:val="superscript"/>
           <w:lang w:val="en-US"/>
         </w:rPr>
-        <w:footnoteReference w:id="2"/>
-      </w:r>
-      <w:r>
-        <w:rPr>
-          <w:lang w:val="en-US"/>
-        </w:rPr>
-        <w:t>,</w:t>
-      </w:r>
-      <w:r>
-        <w:rPr>
-          <w:lang w:val="en-US"/>
-        </w:rPr>
-        <w:t xml:space="preserve"> and understand how they can be used in a VQA system.</w:t>
-      </w:r>
-      <w:r>
-        <w:rPr>
-          <w:lang w:val="en-US"/>
-        </w:rPr>
-        <w:t xml:space="preserve"> </w:t>
-      </w:r>
-      <w:r>
-        <w:rPr>
-          <w:lang w:val="en-US"/>
-        </w:rPr>
-        <w:t xml:space="preserve">The </w:t>
-      </w:r>
-      <w:r>
-        <w:rPr>
-          <w:lang w:val="en-US"/>
-        </w:rPr>
-        <w:t>next</w:t>
-      </w:r>
-      <w:r>
-        <w:rPr>
-          <w:lang w:val="en-US"/>
-        </w:rPr>
-        <w:t xml:space="preserve"> step is to explore the use of various deep learning </w:t>
-      </w:r>
-      <w:r>
-        <w:rPr>
-          <w:lang w:val="en-US"/>
-        </w:rPr>
-        <w:t>techniques</w:t>
-      </w:r>
-      <w:r>
-        <w:rPr>
-          <w:lang w:val="en-US"/>
-        </w:rPr>
-        <w:t>, which has been shown to perform well on visual reasoning tasks, such as attention mechanism</w:t>
-      </w:r>
-      <w:r>
-        <w:rPr>
-          <w:lang w:val="en-US"/>
-        </w:rPr>
-        <w:t xml:space="preserve">, </w:t>
-      </w:r>
-      <w:r>
-        <w:rPr>
-          <w:lang w:val="en-US"/>
-        </w:rPr>
-        <w:t>memory augmented neural networks</w:t>
-      </w:r>
-      <w:r>
-        <w:rPr>
-          <w:lang w:val="en-US"/>
-        </w:rPr>
-        <w:t xml:space="preserve"> and </w:t>
-      </w:r>
-      <w:r>
-        <w:rPr>
-          <w:lang w:val="en-US"/>
-        </w:rPr>
-        <w:t>MAC networks</w:t>
-      </w:r>
-      <w:r>
-        <w:rPr>
-          <w:vertAlign w:val="superscript"/>
-          <w:lang w:val="en-US"/>
-        </w:rPr>
         <w:footnoteReference w:id="3"/>
       </w:r>
       <w:r>
         <w:rPr>
           <w:lang w:val="en-US"/>
         </w:rPr>
-        <w:t>, and investigate how they can be further improved.</w:t>
+        <w:t xml:space="preserve">, and investigate how </w:t>
+      </w:r>
+      <w:r>
+        <w:rPr>
+          <w:lang w:val="en-US"/>
+        </w:rPr>
+        <w:t>further improvement</w:t>
+      </w:r>
+      <w:r>
+        <w:rPr>
+          <w:lang w:val="en-US"/>
+        </w:rPr>
+        <w:t>s</w:t>
+      </w:r>
+      <w:r>
+        <w:rPr>
+          <w:lang w:val="en-US"/>
+        </w:rPr>
+        <w:t xml:space="preserve"> can be made.</w:t>
       </w:r>
     </w:p>
     <w:p>
@@ -928,19 +1094,7 @@
         <w:rPr>
           <w:lang w:val="en-GB"/>
         </w:rPr>
-        <w:t>joint representation of image and text with the</w:t>
-      </w:r>
-      <w:r>
-        <w:rPr>
-          <w:lang w:val="en-GB"/>
-        </w:rPr>
-        <w:t xml:space="preserve"> </w:t>
-      </w:r>
-      <w:r>
-        <w:rPr>
-          <w:lang w:val="en-GB"/>
-        </w:rPr>
-        <w:t>reasoning module.</w:t>
+        <w:t>joint representation of image and text with the reasoning module.</w:t>
       </w:r>
     </w:p>
     <w:p>
@@ -971,7 +1125,19 @@
         <w:rPr>
           <w:lang w:val="en-US"/>
         </w:rPr>
-        <w:t>The model will be evaluated using different metrics</w:t>
+        <w:t xml:space="preserve">The model will be evaluated using </w:t>
+      </w:r>
+      <w:r>
+        <w:rPr>
+          <w:lang w:val="en-US"/>
+        </w:rPr>
+        <w:t>several</w:t>
+      </w:r>
+      <w:r>
+        <w:rPr>
+          <w:lang w:val="en-US"/>
+        </w:rPr>
+        <w:t xml:space="preserve"> metrics</w:t>
       </w:r>
       <w:r>
         <w:rPr>
@@ -1129,7 +1295,19 @@
         <w:rPr>
           <w:lang w:val="en-GB"/>
         </w:rPr>
-        <w:t>dataset with different type of questions or images.</w:t>
+        <w:t xml:space="preserve">dataset with different type of questions </w:t>
+      </w:r>
+      <w:r>
+        <w:rPr>
+          <w:lang w:val="en-GB"/>
+        </w:rPr>
+        <w:t>and</w:t>
+      </w:r>
+      <w:r>
+        <w:rPr>
+          <w:lang w:val="en-GB"/>
+        </w:rPr>
+        <w:t xml:space="preserve"> images.</w:t>
       </w:r>
     </w:p>
     <w:p>
@@ -1160,7 +1338,19 @@
         <w:rPr>
           <w:lang w:val="en-GB"/>
         </w:rPr>
-        <w:t xml:space="preserve">The accuracy from each question type will be analysed and compared with existing models to identify the strength and weakness of the model. Moreover, </w:t>
+        <w:t xml:space="preserve">The accuracy </w:t>
+      </w:r>
+      <w:r>
+        <w:rPr>
+          <w:lang w:val="en-GB"/>
+        </w:rPr>
+        <w:t>of</w:t>
+      </w:r>
+      <w:r>
+        <w:rPr>
+          <w:lang w:val="en-GB"/>
+        </w:rPr>
+        <w:t xml:space="preserve"> each question type will be analysed and compared with existing models to identify the strength and weakness of the model. Moreover, </w:t>
       </w:r>
       <w:r>
         <w:rPr>
@@ -1295,15 +1485,7 @@
           <w:sz w:val="16"/>
           <w:szCs w:val="16"/>
         </w:rPr>
-        <w:t xml:space="preserve"> </w:t>
-      </w:r>
-      <w:r>
-        <w:rPr>
-          <w:rFonts w:cs="Arial"/>
-          <w:sz w:val="16"/>
-          <w:szCs w:val="16"/>
-        </w:rPr>
-        <w:t>Su, W., Zhu, X., Cao, Y., Li, B., Lu, L., Wei, F. and Dai, J., 2019. Vl-bert: Pre-training of generic visual-linguistic representations. arXiv preprint arXiv:1908.08530.</w:t>
+        <w:t xml:space="preserve"> Su, W., Zhu, X., Cao, Y., Li, B., Lu, L., Wei, F. and Dai, J., 2019. Vl-bert: Pre-training of generic visual-linguistic representations. arXiv preprint arXiv:1908.08530.</w:t>
       </w:r>
     </w:p>
   </w:footnote>
@@ -1333,15 +1515,7 @@
           <w:sz w:val="16"/>
           <w:szCs w:val="16"/>
         </w:rPr>
-        <w:t xml:space="preserve"> </w:t>
-      </w:r>
-      <w:r>
-        <w:rPr>
-          <w:rFonts w:cs="Arial"/>
-          <w:sz w:val="16"/>
-          <w:szCs w:val="16"/>
-        </w:rPr>
-        <w:t>Hudson, D.A. and Manning, C.D., 2018. Compositional attention networks for machine reasoning. arXiv preprint arXiv:1803.03067.</w:t>
+        <w:t xml:space="preserve"> Hudson, D.A. and Manning, C.D., 2018. Compositional attention networks for machine reasoning. arXiv preprint arXiv:1803.03067.</w:t>
       </w:r>
     </w:p>
   </w:footnote>
@@ -2946,6 +3120,7 @@
   <w:style w:type="character" w:default="1" w:styleId="DefaultParagraphFont">
     <w:name w:val="Default Paragraph Font"/>
     <w:uiPriority w:val="1"/>
+    <w:semiHidden/>
     <w:unhideWhenUsed/>
   </w:style>
   <w:style w:type="table" w:default="1" w:styleId="TableNormal">

</xml_diff>